<commit_message>
add changes to logsheet for 28/07/25
</commit_message>
<xml_diff>
--- a/logsheet.docx
+++ b/logsheet.docx
@@ -50,7 +50,7 @@
           </w:tcPr>
           <w:p>
             <w:r>
-              <w:t>Supervisor comment</w:t>
+              <w:t>comment</w:t>
             </w:r>
           </w:p>
         </w:tc>
@@ -59,14 +59,14 @@
             <w:tcW w:w="5130" w:type="dxa"/>
           </w:tcPr>
           <w:p>
+            <w:r>
+              <w:t xml:space="preserve">Supervisor’s </w:t>
+            </w:r>
             <w:proofErr w:type="spellStart"/>
             <w:r>
-              <w:t>Perfomed</w:t>
+              <w:t>commet</w:t>
             </w:r>
             <w:proofErr w:type="spellEnd"/>
-            <w:r>
-              <w:t xml:space="preserve"> satisfaction</w:t>
-            </w:r>
           </w:p>
         </w:tc>
       </w:tr>
@@ -78,19 +78,88 @@
           <w:tcPr>
             <w:tcW w:w="1525" w:type="dxa"/>
           </w:tcPr>
-          <w:p/>
+          <w:p>
+            <w:r>
+              <w:t>28/072025</w:t>
+            </w:r>
+          </w:p>
         </w:tc>
         <w:tc>
           <w:tcPr>
             <w:tcW w:w="3510" w:type="dxa"/>
           </w:tcPr>
+          <w:p>
+            <w:r>
+              <w:t xml:space="preserve">Learnt how to use </w:t>
+            </w:r>
+            <w:proofErr w:type="spellStart"/>
+            <w:r>
+              <w:t>Git</w:t>
+            </w:r>
+            <w:proofErr w:type="spellEnd"/>
+            <w:r>
+              <w:t xml:space="preserve"> and </w:t>
+            </w:r>
+            <w:proofErr w:type="spellStart"/>
+            <w:r>
+              <w:t>Github</w:t>
+            </w:r>
+            <w:proofErr w:type="spellEnd"/>
+            <w:r>
+              <w:t>.</w:t>
+            </w:r>
+            <w:r>
+              <w:t xml:space="preserve"> Created a </w:t>
+            </w:r>
+            <w:proofErr w:type="spellStart"/>
+            <w:r>
+              <w:t>Github</w:t>
+            </w:r>
+            <w:proofErr w:type="spellEnd"/>
+            <w:r>
+              <w:t xml:space="preserve"> account, a repository and cloned the repository to my computer.  L</w:t>
+            </w:r>
+            <w:r>
+              <w:t>earnt GIT terms like push, commit,</w:t>
+            </w:r>
+            <w:r>
+              <w:t xml:space="preserve"> </w:t>
+            </w:r>
+            <w:r>
+              <w:t>add and status.</w:t>
+            </w:r>
+          </w:p>
           <w:p/>
         </w:tc>
         <w:tc>
           <w:tcPr>
             <w:tcW w:w="4410" w:type="dxa"/>
           </w:tcPr>
-          <w:p/>
+          <w:p>
+            <w:proofErr w:type="gramStart"/>
+            <w:r>
+              <w:t>l</w:t>
+            </w:r>
+            <w:proofErr w:type="gramEnd"/>
+            <w:r>
+              <w:t xml:space="preserve"> </w:t>
+            </w:r>
+            <w:r>
+              <w:t xml:space="preserve">ran into problems such as failing to commit a document l created to the repository. I had skipped a process of typing a commit  message </w:t>
+            </w:r>
+          </w:p>
+          <w:p>
+            <w:proofErr w:type="spellStart"/>
+            <w:r>
+              <w:t>git</w:t>
+            </w:r>
+            <w:proofErr w:type="spellEnd"/>
+            <w:r>
+              <w:t xml:space="preserve"> commit –m “the message”</w:t>
+            </w:r>
+            <w:bookmarkStart w:id="0" w:name="_GoBack"/>
+            <w:bookmarkEnd w:id="0"/>
+          </w:p>
         </w:tc>
         <w:tc>
           <w:tcPr>
@@ -276,12 +345,8 @@
     </w:tbl>
     <w:p>
       <w:r>
-        <w:t xml:space="preserve">                                                                                                    Attachment Log </w:t>
-      </w:r>
-      <w:bookmarkStart w:id="0" w:name="_GoBack"/>
-      <w:bookmarkEnd w:id="0"/>
-      <w:r>
-        <w:t>sheet</w:t>
+        <w:lastRenderedPageBreak/>
+        <w:t xml:space="preserve">                                                                                                    Attachment Log sheet</w:t>
       </w:r>
     </w:p>
     <w:sectPr>

</xml_diff>

<commit_message>
logsheet update with tasks for 29/07/2025
</commit_message>
<xml_diff>
--- a/logsheet.docx
+++ b/logsheet.docx
@@ -80,7 +80,13 @@
           </w:tcPr>
           <w:p>
             <w:r>
-              <w:t>28/072025</w:t>
+              <w:t>28/07</w:t>
+            </w:r>
+            <w:r>
+              <w:t>/</w:t>
+            </w:r>
+            <w:r>
+              <w:t>2025</w:t>
             </w:r>
           </w:p>
         </w:tc>
@@ -90,6 +96,9 @@
           </w:tcPr>
           <w:p>
             <w:r>
+              <w:t>-</w:t>
+            </w:r>
+            <w:r>
               <w:t xml:space="preserve">Learnt how to use </w:t>
             </w:r>
             <w:proofErr w:type="spellStart"/>
@@ -109,7 +118,16 @@
               <w:t>.</w:t>
             </w:r>
             <w:r>
-              <w:t xml:space="preserve"> Created a </w:t>
+              <w:t xml:space="preserve"> </w:t>
+            </w:r>
+            <w:r>
+              <w:t>-</w:t>
+            </w:r>
+            <w:r>
+              <w:t>-</w:t>
+            </w:r>
+            <w:r>
+              <w:t xml:space="preserve">Created a </w:t>
             </w:r>
             <w:proofErr w:type="spellStart"/>
             <w:r>
@@ -117,34 +135,25 @@
             </w:r>
             <w:proofErr w:type="spellEnd"/>
             <w:r>
-              <w:t xml:space="preserve"> account, a repository and cloned the repository to my computer.  L</w:t>
-            </w:r>
-            <w:r>
-              <w:t>earnt GIT terms like push, commit,</w:t>
-            </w:r>
+              <w:t xml:space="preserve"> account, a repository and cloned the repository to my computer.  Learnt GIT terms like push, commit, add and status.</w:t>
+            </w:r>
+          </w:p>
+          <w:p/>
+        </w:tc>
+        <w:tc>
+          <w:tcPr>
+            <w:tcW w:w="4410" w:type="dxa"/>
+          </w:tcPr>
+          <w:p>
+            <w:proofErr w:type="gramStart"/>
+            <w:r>
+              <w:t>l</w:t>
+            </w:r>
+            <w:proofErr w:type="gramEnd"/>
             <w:r>
               <w:t xml:space="preserve"> </w:t>
             </w:r>
             <w:r>
-              <w:t>add and status.</w:t>
-            </w:r>
-          </w:p>
-          <w:p/>
-        </w:tc>
-        <w:tc>
-          <w:tcPr>
-            <w:tcW w:w="4410" w:type="dxa"/>
-          </w:tcPr>
-          <w:p>
-            <w:proofErr w:type="gramStart"/>
-            <w:r>
-              <w:t>l</w:t>
-            </w:r>
-            <w:proofErr w:type="gramEnd"/>
-            <w:r>
-              <w:t xml:space="preserve"> </w:t>
-            </w:r>
-            <w:r>
               <w:t xml:space="preserve">ran into problems such as failing to commit a document l created to the repository. I had skipped a process of typing a commit  message </w:t>
             </w:r>
           </w:p>
@@ -157,8 +166,6 @@
             <w:r>
               <w:t xml:space="preserve"> commit –m “the message”</w:t>
             </w:r>
-            <w:bookmarkStart w:id="0" w:name="_GoBack"/>
-            <w:bookmarkEnd w:id="0"/>
           </w:p>
         </w:tc>
         <w:tc>
@@ -176,19 +183,66 @@
           <w:tcPr>
             <w:tcW w:w="1525" w:type="dxa"/>
           </w:tcPr>
-          <w:p/>
+          <w:p>
+            <w:r>
+              <w:t>29/07/2025</w:t>
+            </w:r>
+          </w:p>
         </w:tc>
         <w:tc>
           <w:tcPr>
             <w:tcW w:w="3510" w:type="dxa"/>
           </w:tcPr>
-          <w:p/>
+          <w:p>
+            <w:r>
+              <w:t xml:space="preserve">-Installed </w:t>
+            </w:r>
+            <w:proofErr w:type="spellStart"/>
+            <w:r>
+              <w:t>cctv</w:t>
+            </w:r>
+            <w:proofErr w:type="spellEnd"/>
+            <w:r>
+              <w:t xml:space="preserve"> cameras at Vegas Night club.</w:t>
+            </w:r>
+          </w:p>
+          <w:p>
+            <w:r>
+              <w:t xml:space="preserve">- connected 3 desktop computers to the internet using a hub and rj45 </w:t>
+            </w:r>
+            <w:r>
+              <w:t>Ethernet</w:t>
+            </w:r>
+            <w:r>
+              <w:t xml:space="preserve"> cables</w:t>
+            </w:r>
+            <w:r>
+              <w:t xml:space="preserve"> at Three Choirs</w:t>
+            </w:r>
+            <w:bookmarkStart w:id="0" w:name="_GoBack"/>
+            <w:bookmarkEnd w:id="0"/>
+            <w:r>
+              <w:t>.</w:t>
+            </w:r>
+          </w:p>
+          <w:p>
+            <w:r>
+              <w:t>-learnt how to connect an Ethernet cable to an RJ45 clipper</w:t>
+            </w:r>
+          </w:p>
         </w:tc>
         <w:tc>
           <w:tcPr>
             <w:tcW w:w="4410" w:type="dxa"/>
           </w:tcPr>
-          <w:p/>
+          <w:p>
+            <w:r>
+              <w:t xml:space="preserve">-the major problems l ran into were all caused by the fact that l forgot the proper tools for the task. L was encouraged by the supervisor to double check </w:t>
+            </w:r>
+            <w:r>
+              <w:t>if l have the correct and proper tools before l go to perform certain tasks</w:t>
+            </w:r>
+          </w:p>
         </w:tc>
         <w:tc>
           <w:tcPr>

</xml_diff>

<commit_message>
tasks perfomed from 30/07/25 - 01/08/25
</commit_message>
<xml_diff>
--- a/logsheet.docx
+++ b/logsheet.docx
@@ -219,8 +219,6 @@
             <w:r>
               <w:t xml:space="preserve"> at Three Choirs</w:t>
             </w:r>
-            <w:bookmarkStart w:id="0" w:name="_GoBack"/>
-            <w:bookmarkEnd w:id="0"/>
             <w:r>
               <w:t>.</w:t>
             </w:r>
@@ -259,19 +257,66 @@
           <w:tcPr>
             <w:tcW w:w="1525" w:type="dxa"/>
           </w:tcPr>
-          <w:p/>
+          <w:p>
+            <w:r>
+              <w:t>30/07/2025</w:t>
+            </w:r>
+          </w:p>
         </w:tc>
         <w:tc>
           <w:tcPr>
             <w:tcW w:w="3510" w:type="dxa"/>
           </w:tcPr>
-          <w:p/>
+          <w:p>
+            <w:r>
+              <w:t>-</w:t>
+            </w:r>
+            <w:r>
+              <w:t>installed</w:t>
+            </w:r>
+            <w:r>
+              <w:t xml:space="preserve"> </w:t>
+            </w:r>
+            <w:proofErr w:type="spellStart"/>
+            <w:r>
+              <w:t>cctv</w:t>
+            </w:r>
+            <w:proofErr w:type="spellEnd"/>
+            <w:r>
+              <w:t xml:space="preserve"> at </w:t>
+            </w:r>
+            <w:proofErr w:type="gramStart"/>
+            <w:r>
+              <w:t>SKT .</w:t>
+            </w:r>
+            <w:proofErr w:type="gramEnd"/>
+          </w:p>
+          <w:p>
+            <w:r>
+              <w:t>-mounted 10 cameras</w:t>
+            </w:r>
+          </w:p>
         </w:tc>
         <w:tc>
           <w:tcPr>
             <w:tcW w:w="4410" w:type="dxa"/>
           </w:tcPr>
-          <w:p/>
+          <w:p>
+            <w:r>
+              <w:t>-th</w:t>
+            </w:r>
+            <w:r>
+              <w:t xml:space="preserve">e mounting </w:t>
+            </w:r>
+            <w:r>
+              <w:t>went smoothly</w:t>
+            </w:r>
+            <w:r>
+              <w:t xml:space="preserve"> without any challenges faced</w:t>
+            </w:r>
+            <w:bookmarkStart w:id="0" w:name="_GoBack"/>
+            <w:bookmarkEnd w:id="0"/>
+          </w:p>
         </w:tc>
         <w:tc>
           <w:tcPr>
@@ -288,19 +333,56 @@
           <w:tcPr>
             <w:tcW w:w="1525" w:type="dxa"/>
           </w:tcPr>
-          <w:p/>
+          <w:p>
+            <w:pPr>
+              <w:jc w:val="center"/>
+            </w:pPr>
+            <w:r>
+              <w:t>31/07/2025</w:t>
+            </w:r>
+          </w:p>
         </w:tc>
         <w:tc>
           <w:tcPr>
             <w:tcW w:w="3510" w:type="dxa"/>
           </w:tcPr>
-          <w:p/>
+          <w:p>
+            <w:r>
+              <w:t>-installed a network cabinets at Vegas night club to put all the cables</w:t>
+            </w:r>
+          </w:p>
+          <w:p>
+            <w:r>
+              <w:t>-</w:t>
+            </w:r>
+            <w:r>
+              <w:t>finalized</w:t>
+            </w:r>
+            <w:r>
+              <w:t xml:space="preserve"> the installation of </w:t>
+            </w:r>
+            <w:proofErr w:type="spellStart"/>
+            <w:r>
+              <w:t>cctv</w:t>
+            </w:r>
+            <w:proofErr w:type="spellEnd"/>
+            <w:r>
+              <w:t xml:space="preserve"> at SKT by running connection cables in the ceiling, adjusting cameras to make sure they are facing the proper direction</w:t>
+            </w:r>
+            <w:r>
+              <w:t>, all cables are labeled and are connected</w:t>
+            </w:r>
+          </w:p>
         </w:tc>
         <w:tc>
           <w:tcPr>
             <w:tcW w:w="4410" w:type="dxa"/>
           </w:tcPr>
-          <w:p/>
+          <w:p>
+            <w:r>
+              <w:t>-these processes went smoothly without any challenges faced</w:t>
+            </w:r>
+          </w:p>
         </w:tc>
         <w:tc>
           <w:tcPr>
@@ -317,19 +399,52 @@
           <w:tcPr>
             <w:tcW w:w="1525" w:type="dxa"/>
           </w:tcPr>
-          <w:p/>
+          <w:p>
+            <w:r>
+              <w:t>01/08/2025</w:t>
+            </w:r>
+          </w:p>
         </w:tc>
         <w:tc>
           <w:tcPr>
             <w:tcW w:w="3510" w:type="dxa"/>
           </w:tcPr>
-          <w:p/>
+          <w:p>
+            <w:r>
+              <w:t>-</w:t>
+            </w:r>
+            <w:r>
+              <w:t>finalized</w:t>
+            </w:r>
+            <w:r>
+              <w:t xml:space="preserve"> and mad</w:t>
+            </w:r>
+            <w:r>
+              <w:t>e</w:t>
+            </w:r>
+            <w:r>
+              <w:t xml:space="preserve"> sure the cameras are working fine and installed all the cables in </w:t>
+            </w:r>
+            <w:r>
+              <w:t>the cabinet at V</w:t>
+            </w:r>
+            <w:r>
+              <w:t>egas night club.</w:t>
+            </w:r>
+          </w:p>
         </w:tc>
         <w:tc>
           <w:tcPr>
             <w:tcW w:w="4410" w:type="dxa"/>
           </w:tcPr>
-          <w:p/>
+          <w:p>
+            <w:r>
+              <w:t>-it took the whole day to make sure all cameras are run due to errors in some of the cameras as they were not turning on and we are still to in</w:t>
+            </w:r>
+            <w:r>
+              <w:t>vestigate why this happened</w:t>
+            </w:r>
+          </w:p>
         </w:tc>
         <w:tc>
           <w:tcPr>

</xml_diff>

<commit_message>
tasks performed on 04/08/2025
</commit_message>
<xml_diff>
--- a/logsheet.docx
+++ b/logsheet.docx
@@ -314,8 +314,6 @@
             <w:r>
               <w:t xml:space="preserve"> without any challenges faced</w:t>
             </w:r>
-            <w:bookmarkStart w:id="0" w:name="_GoBack"/>
-            <w:bookmarkEnd w:id="0"/>
           </w:p>
         </w:tc>
         <w:tc>
@@ -461,19 +459,69 @@
           <w:tcPr>
             <w:tcW w:w="1525" w:type="dxa"/>
           </w:tcPr>
-          <w:p/>
+          <w:p>
+            <w:r>
+              <w:lastRenderedPageBreak/>
+              <w:t>04/08/2025</w:t>
+            </w:r>
+          </w:p>
         </w:tc>
         <w:tc>
           <w:tcPr>
             <w:tcW w:w="3510" w:type="dxa"/>
           </w:tcPr>
-          <w:p/>
+          <w:p>
+            <w:r>
+              <w:t xml:space="preserve">-learnt more </w:t>
+            </w:r>
+            <w:proofErr w:type="spellStart"/>
+            <w:r>
+              <w:t>git</w:t>
+            </w:r>
+            <w:proofErr w:type="spellEnd"/>
+            <w:r>
+              <w:t xml:space="preserve"> commands and how to make a pull request</w:t>
+            </w:r>
+          </w:p>
         </w:tc>
         <w:tc>
           <w:tcPr>
             <w:tcW w:w="4410" w:type="dxa"/>
           </w:tcPr>
-          <w:p/>
+          <w:p>
+            <w:r>
+              <w:t>-</w:t>
+            </w:r>
+            <w:proofErr w:type="spellStart"/>
+            <w:r>
+              <w:t>git</w:t>
+            </w:r>
+            <w:proofErr w:type="spellEnd"/>
+            <w:r>
+              <w:t xml:space="preserve"> and github</w:t>
+            </w:r>
+            <w:bookmarkStart w:id="0" w:name="_GoBack"/>
+            <w:bookmarkEnd w:id="0"/>
+            <w:r>
+              <w:t xml:space="preserve"> is important for any developers as it helps </w:t>
+            </w:r>
+            <w:proofErr w:type="spellStart"/>
+            <w:r>
+              <w:t>the</w:t>
+            </w:r>
+            <w:proofErr w:type="spellEnd"/>
+            <w:r>
+              <w:t xml:space="preserve"> to save their work </w:t>
+            </w:r>
+            <w:proofErr w:type="spellStart"/>
+            <w:r>
+              <w:t>incase</w:t>
+            </w:r>
+            <w:proofErr w:type="spellEnd"/>
+            <w:r>
+              <w:t xml:space="preserve"> if there are any problems such as the laptop getting stolen</w:t>
+            </w:r>
+          </w:p>
         </w:tc>
         <w:tc>
           <w:tcPr>

</xml_diff>

<commit_message>
logsheet update for 06/08/2025
</commit_message>
<xml_diff>
--- a/logsheet.docx
+++ b/logsheet.docx
@@ -553,12 +553,7 @@
           </w:tcPr>
           <w:p>
             <w:r>
-              <w:t>-started learning JavaScript</w:t>
-            </w:r>
-            <w:bookmarkStart w:id="0" w:name="_GoBack"/>
-            <w:bookmarkEnd w:id="0"/>
-            <w:r>
-              <w:t xml:space="preserve"> programming language from scratch.</w:t>
+              <w:t>-started learning JavaScript programming language from scratch.</w:t>
             </w:r>
           </w:p>
           <w:p>
@@ -592,19 +587,51 @@
           <w:tcPr>
             <w:tcW w:w="1525" w:type="dxa"/>
           </w:tcPr>
-          <w:p/>
+          <w:p>
+            <w:r>
+              <w:t>06/08/2025</w:t>
+            </w:r>
+          </w:p>
         </w:tc>
         <w:tc>
           <w:tcPr>
             <w:tcW w:w="3510" w:type="dxa"/>
           </w:tcPr>
-          <w:p/>
+          <w:p>
+            <w:r>
+              <w:t>-learnt more JavaScript terms such as conditions, operators and functions.</w:t>
+            </w:r>
+          </w:p>
+          <w:p>
+            <w:r>
+              <w:t xml:space="preserve">-learnt how to create branches and pull request using </w:t>
+            </w:r>
+            <w:proofErr w:type="spellStart"/>
+            <w:r>
+              <w:t>git</w:t>
+            </w:r>
+            <w:proofErr w:type="spellEnd"/>
+            <w:r>
+              <w:t xml:space="preserve"> and </w:t>
+            </w:r>
+            <w:proofErr w:type="spellStart"/>
+            <w:r>
+              <w:t>github</w:t>
+            </w:r>
+            <w:proofErr w:type="spellEnd"/>
+          </w:p>
         </w:tc>
         <w:tc>
           <w:tcPr>
             <w:tcW w:w="4410" w:type="dxa"/>
           </w:tcPr>
-          <w:p/>
+          <w:p>
+            <w:r>
+              <w:t>-l faced challenges in creating the branch as the process was a bit complicated. But eventually l managed to do it</w:t>
+            </w:r>
+            <w:bookmarkStart w:id="0" w:name="_GoBack"/>
+            <w:bookmarkEnd w:id="0"/>
+          </w:p>
         </w:tc>
         <w:tc>
           <w:tcPr>

</xml_diff>

<commit_message>
add new tasks for 07/08/2025 - 09/08/2025
</commit_message>
<xml_diff>
--- a/logsheet.docx
+++ b/logsheet.docx
@@ -629,8 +629,6 @@
             <w:r>
               <w:t>-l faced challenges in creating the branch as the process was a bit complicated. But eventually l managed to do it</w:t>
             </w:r>
-            <w:bookmarkStart w:id="0" w:name="_GoBack"/>
-            <w:bookmarkEnd w:id="0"/>
           </w:p>
         </w:tc>
         <w:tc>
@@ -648,19 +646,170 @@
           <w:tcPr>
             <w:tcW w:w="1525" w:type="dxa"/>
           </w:tcPr>
+          <w:p>
+            <w:r>
+              <w:t>07/08/2025</w:t>
+            </w:r>
+          </w:p>
+        </w:tc>
+        <w:tc>
+          <w:tcPr>
+            <w:tcW w:w="3510" w:type="dxa"/>
+          </w:tcPr>
+          <w:p>
+            <w:r>
+              <w:t xml:space="preserve">-learnt more JavaScript and </w:t>
+            </w:r>
+            <w:proofErr w:type="spellStart"/>
+            <w:r>
+              <w:t>git</w:t>
+            </w:r>
+            <w:proofErr w:type="spellEnd"/>
+            <w:r>
+              <w:t xml:space="preserve"> and did assignments that show case the use of both</w:t>
+            </w:r>
+          </w:p>
+        </w:tc>
+        <w:tc>
+          <w:tcPr>
+            <w:tcW w:w="4410" w:type="dxa"/>
+          </w:tcPr>
+          <w:p>
+            <w:r>
+              <w:t>-the goal is to have hands on experience and to know how to use git.</w:t>
+            </w:r>
+            <w:bookmarkStart w:id="0" w:name="_GoBack"/>
+            <w:bookmarkEnd w:id="0"/>
+          </w:p>
+        </w:tc>
+        <w:tc>
+          <w:tcPr>
+            <w:tcW w:w="5130" w:type="dxa"/>
+          </w:tcPr>
           <w:p/>
+          <w:p/>
+          <w:p/>
+          <w:p/>
+        </w:tc>
+      </w:tr>
+      <w:tr>
+        <w:trPr>
+          <w:trHeight w:val="1157"/>
+        </w:trPr>
+        <w:tc>
+          <w:tcPr>
+            <w:tcW w:w="1525" w:type="dxa"/>
+          </w:tcPr>
+          <w:p>
+            <w:r>
+              <w:t>08/08/2025</w:t>
+            </w:r>
+          </w:p>
         </w:tc>
         <w:tc>
           <w:tcPr>
             <w:tcW w:w="3510" w:type="dxa"/>
           </w:tcPr>
+          <w:p>
+            <w:r>
+              <w:t xml:space="preserve">-learnt </w:t>
+            </w:r>
+            <w:proofErr w:type="spellStart"/>
+            <w:r>
+              <w:t>javascript</w:t>
+            </w:r>
+            <w:proofErr w:type="spellEnd"/>
+            <w:r>
+              <w:t xml:space="preserve"> for loop and solved a few problems and </w:t>
+            </w:r>
+            <w:proofErr w:type="spellStart"/>
+            <w:r>
+              <w:t>dit</w:t>
+            </w:r>
+            <w:proofErr w:type="spellEnd"/>
+            <w:r>
+              <w:t xml:space="preserve"> the </w:t>
+            </w:r>
+            <w:proofErr w:type="spellStart"/>
+            <w:r>
+              <w:t>fizzbuzz</w:t>
+            </w:r>
+            <w:proofErr w:type="spellEnd"/>
+            <w:r>
+              <w:t xml:space="preserve"> challenge</w:t>
+            </w:r>
+          </w:p>
+        </w:tc>
+        <w:tc>
+          <w:tcPr>
+            <w:tcW w:w="4410" w:type="dxa"/>
+          </w:tcPr>
           <w:p/>
         </w:tc>
         <w:tc>
           <w:tcPr>
+            <w:tcW w:w="5130" w:type="dxa"/>
+          </w:tcPr>
+          <w:p/>
+        </w:tc>
+      </w:tr>
+      <w:tr>
+        <w:trPr>
+          <w:trHeight w:val="1157"/>
+        </w:trPr>
+        <w:tc>
+          <w:tcPr>
+            <w:tcW w:w="1525" w:type="dxa"/>
+          </w:tcPr>
+          <w:p>
+            <w:r>
+              <w:t>09/08/2025</w:t>
+            </w:r>
+          </w:p>
+        </w:tc>
+        <w:tc>
+          <w:tcPr>
+            <w:tcW w:w="3510" w:type="dxa"/>
+          </w:tcPr>
+          <w:p>
+            <w:r>
+              <w:t xml:space="preserve">-connected a Wi-Fi ranged extender and then meshed it with another </w:t>
+            </w:r>
+            <w:proofErr w:type="spellStart"/>
+            <w:r>
+              <w:t>wifi</w:t>
+            </w:r>
+            <w:proofErr w:type="spellEnd"/>
+            <w:r>
+              <w:t xml:space="preserve"> network</w:t>
+            </w:r>
+          </w:p>
+          <w:p>
+            <w:r>
+              <w:t xml:space="preserve">-went to </w:t>
+            </w:r>
+            <w:proofErr w:type="spellStart"/>
+            <w:r>
+              <w:t>vegas</w:t>
+            </w:r>
+            <w:proofErr w:type="spellEnd"/>
+            <w:r>
+              <w:t xml:space="preserve"> night club and change the power supply to an 18 channel one</w:t>
+            </w:r>
+          </w:p>
+        </w:tc>
+        <w:tc>
+          <w:tcPr>
             <w:tcW w:w="4410" w:type="dxa"/>
           </w:tcPr>
-          <w:p/>
+          <w:p>
+            <w:r>
+              <w:t xml:space="preserve">-the reason for the change was because the </w:t>
+            </w:r>
+            <w:r>
+              <w:t>ones we had put were 8 channels which was not enough for the number of cameras we had mounted</w:t>
+            </w:r>
+          </w:p>
         </w:tc>
         <w:tc>
           <w:tcPr>

</xml_diff>